<commit_message>
concatenação de PDF da dispensa eletrônica
</commit_message>
<xml_diff>
--- a/modules/dispensa_eletronica/template/template_dfd.docx
+++ b/modules/dispensa_eletronica/template/template_dfd.docx
@@ -261,14 +261,6 @@
         <w:t>Responsável pela Demanda: {{</w:t>
       </w:r>
       <w:proofErr w:type="spellStart"/>
-      <w:r>
-        <w:rPr>
-          <w:rFonts w:ascii="Carlito" w:hAnsi="Carlito" w:cs="Carlito"/>
-          <w:b/>
-          <w:bCs/>
-        </w:rPr>
-        <w:t>nome_</w:t>
-      </w:r>
       <w:r>
         <w:rPr>
           <w:rFonts w:ascii="Carlito" w:hAnsi="Carlito" w:cs="Carlito"/>

</xml_diff>